<commit_message>
Made some edits to my project plan. It's very short, but any feedback you can give me would be greatly appreciated. There is still plenty of time for me to add to the project
</commit_message>
<xml_diff>
--- a/prj/Mackinson-TrafficLight.docx
+++ b/prj/Mackinson-TrafficLight.docx
@@ -25,10 +25,7 @@
     <w:p/>
     <w:p>
       <w:r>
-        <w:t>Abstract - In this document I will describe a bit about my project and what I hope it will accomplish</w:t>
-      </w:r>
-      <w:r>
-        <w:t>. Also included are the state transition diagrams, and a state transition table.</w:t>
+        <w:t>Abstract - In this document I will describe a bit about my project and what I hope it will accomplish. Also included are the state transition diagrams, and a state transition table.</w:t>
       </w:r>
     </w:p>
     <w:p/>
@@ -75,10 +72,7 @@
       </w:r>
       <w:proofErr w:type="gramEnd"/>
       <w:r>
-        <w:t xml:space="preserve"> operate for a very long period of time, and without any errors. Another part of this project will be the sensors that trigger the light to switch. </w:t>
-      </w:r>
-      <w:r>
-        <w:t>Each light has sensors that detect when cars are waiting for the light. When these sensors detect a car waiting, they need to communicate with the light and tell it to change. This means that there will be another DFA, to keep track of how many cars are waiting at each light, and using this info, tell the lights to change.</w:t>
+        <w:t xml:space="preserve"> operate for a very long period of time, and without any errors. </w:t>
       </w:r>
     </w:p>
     <w:p>
@@ -91,7 +85,13 @@
         <w:ind w:left="720" w:hanging="720"/>
       </w:pPr>
       <w:r>
-        <w:t>Conclusion – While this project is still in progress, it should be an interesting look at how a few DFAs are capable of interacting with each other, and how the input to one can determine the output of another.</w:t>
+        <w:t xml:space="preserve">Conclusion – While this project is still in progress, it should be an interesting look at how </w:t>
+      </w:r>
+      <w:r>
+        <w:t>a simple DFA can perform in many long running tests.</w:t>
+      </w:r>
+      <w:r>
+        <w:t xml:space="preserve"> I will also do more research once my own work is done, into how an actual traffic light works, and how the real world system operates.</w:t>
       </w:r>
       <w:bookmarkStart w:id="0" w:name="_GoBack"/>
       <w:bookmarkEnd w:id="0"/>

</xml_diff>